<commit_message>
Implement report builder (#24)
</commit_message>
<xml_diff>
--- a/backend/Sample.docx
+++ b/backend/Sample.docx
@@ -3,16 +3,11 @@
 <w:document xmlns:w="http://schemas.openxmlformats.org/wordprocessingml/2006/main" xmlns:wp="http://schemas.openxmlformats.org/drawingml/2006/wordprocessingDrawing">
   <w:body>
     <w:p>
-      <w:r>
-        <w:t>Пример</w:t>
-      </w:r>
-    </w:p>
-    <w:p>
       <w:pPr>
         <w:pStyle w:val="1"/>
       </w:pPr>
       <w:r>
-        <w:t>Норм?</w:t>
+        <w:t>Как дела?</w:t>
       </w:r>
     </w:p>
     <w:p>
@@ -31,17 +26,22 @@
       </w:r>
     </w:p>
     <w:p>
+      <w:r>
+        <w:t>Хорошо = 6, Не очень = 4, sum = 10</w:t>
+      </w:r>
+    </w:p>
+    <w:p>
       <w:pPr>
         <w:pStyle w:val="1"/>
       </w:pPr>
       <w:r>
-        <w:t>Как настроение?</w:t>
+        <w:t>Как дела?</w:t>
       </w:r>
     </w:p>
     <w:p>
       <w:r>
         <w:drawing>
-          <wp:inline distT="0" distR="0" distB="0" distL="0">
+          <wp:inline distT="0" distR="0" distB="500000" distL="0">
             <wp:extent cx="6000000" cy="3500000"/>
             <wp:docPr id="1" name="chart 1"/>
             <a:graphic xmlns:a="http://schemas.openxmlformats.org/drawingml/2006/main">
@@ -51,6 +51,11 @@
             </a:graphic>
           </wp:inline>
         </w:drawing>
+      </w:r>
+    </w:p>
+    <w:p>
+      <w:r>
+        <w:t>Хорошо = 9, Не очень = 6, sum = 15</w:t>
       </w:r>
     </w:p>
   </w:body>
@@ -559,25 +564,20 @@
 <c:chartSpace xmlns:c="http://schemas.openxmlformats.org/drawingml/2006/chart" xmlns:r="http://schemas.openxmlformats.org/officeDocument/2006/relationships">
   <c:chart>
     <c:plotArea>
-      <c:barChart>
-        <c:barDir val="bar"/>
-        <c:varyColors val="false"/>
+      <c:pieChart>
         <c:ser>
           <c:idx val="0"/>
           <c:order val="0"/>
-          <c:tx>
-            <c:v>Норм?</c:v>
-          </c:tx>
           <c:cat>
             <c:strRef>
               <c:f>Sheet0!$A$2:$A$3</c:f>
               <c:strCache>
                 <c:ptCount val="2"/>
                 <c:pt idx="0">
-                  <c:v>Да</c:v>
+                  <c:v>Хорошо</c:v>
                 </c:pt>
                 <c:pt idx="1">
-                  <c:v>Нет</c:v>
+                  <c:v>Не очень</c:v>
                 </c:pt>
               </c:strCache>
             </c:strRef>
@@ -589,20 +589,87 @@
                 <c:formatCode>General</c:formatCode>
                 <c:ptCount val="2"/>
                 <c:pt idx="0">
-                  <c:v>120</c:v>
+                  <c:v>6</c:v>
                 </c:pt>
                 <c:pt idx="1">
-                  <c:v>42</c:v>
+                  <c:v>4</c:v>
                 </c:pt>
               </c:numCache>
             </c:numRef>
           </c:val>
         </c:ser>
-        <c:dLbls>
-          <c:showVal/>
-          <c:showCatName/>
-          <c:showSerName val="false"/>
-          <c:showPercent/>
+        <c:dLbls xmlns:a="http://schemas.openxmlformats.org/drawingml/2006/main" xmlns:c16r2="http://schemas.microsoft.com/office/drawing/2015/06/chart">
+          <c:dLblPos val="outEnd"/>
+          <c:showLegendKey val="0"/>
+          <c:showVal val="0"/>
+          <c:showCatName val="true"/>
+          <c:showSerName val="0"/>
+          <c:showPercent val="1"/>
+          <c:showBubbleSize val="0"/>
+          <c:showLeaderLines val="1"/>
+        </c:dLbls>
+      </c:pieChart>
+    </c:plotArea>
+    <c:legend>
+      <c:legendPos val="l"/>
+      <c:overlay val="false"/>
+    </c:legend>
+  </c:chart>
+  <c:externalData r:id="rId1"/>
+</c:chartSpace>
+</file>
+
+<file path=word/charts/chart2.xml><?xml version="1.0" encoding="utf-8"?>
+<c:chartSpace xmlns:c="http://schemas.openxmlformats.org/drawingml/2006/chart" xmlns:r="http://schemas.openxmlformats.org/officeDocument/2006/relationships">
+  <c:chart>
+    <c:autoTitleDeleted val="false"/>
+    <c:plotArea>
+      <c:barChart>
+        <c:barDir val="bar"/>
+        <c:varyColors val="false"/>
+        <c:ser>
+          <c:idx val="0"/>
+          <c:order val="0"/>
+          <c:tx>
+            <c:v>Как дела?</c:v>
+          </c:tx>
+          <c:cat>
+            <c:strRef>
+              <c:f>Sheet0!$A$2:$A$3</c:f>
+              <c:strCache>
+                <c:ptCount val="2"/>
+                <c:pt idx="0">
+                  <c:v>Хорошо</c:v>
+                </c:pt>
+                <c:pt idx="1">
+                  <c:v>Не очень</c:v>
+                </c:pt>
+              </c:strCache>
+            </c:strRef>
+          </c:cat>
+          <c:val>
+            <c:numRef>
+              <c:f>Sheet0!$B$2:$B$3</c:f>
+              <c:numCache>
+                <c:formatCode>General</c:formatCode>
+                <c:ptCount val="2"/>
+                <c:pt idx="0">
+                  <c:v>9</c:v>
+                </c:pt>
+                <c:pt idx="1">
+                  <c:v>6</c:v>
+                </c:pt>
+              </c:numCache>
+            </c:numRef>
+          </c:val>
+        </c:ser>
+        <c:dLbls xmlns:a="http://schemas.openxmlformats.org/drawingml/2006/main" xmlns:c16r2="http://schemas.microsoft.com/office/drawing/2015/06/chart">
+          <c:showLegendKey val="0"/>
+          <c:showVal val="1"/>
+          <c:showCatName val="0"/>
+          <c:showSerName val="0"/>
+          <c:showPercent val="true"/>
+          <c:showBubbleSize val="0"/>
         </c:dLbls>
         <c:axId val="0"/>
         <c:axId val="1"/>
@@ -628,77 +695,15 @@
         </c:scaling>
         <c:delete val="false"/>
         <c:axPos val="b"/>
-        <c:majorTickMark val="cross"/>
+        <c:majorTickMark val="out"/>
         <c:minorTickMark val="none"/>
         <c:tickLblPos val="nextTo"/>
         <c:crossAx val="0"/>
         <c:crosses val="autoZero"/>
-        <c:crossBetween val="midCat"/>
+        <c:crossBetween val="between"/>
       </c:valAx>
     </c:plotArea>
   </c:chart>
   <c:externalData r:id="rId1"/>
 </c:chartSpace>
-</file>
-
-<file path=word/charts/chart2.xml><?xml version="1.0" encoding="utf-8"?>
-<c:chartSpace xmlns:c="http://schemas.openxmlformats.org/drawingml/2006/chart" xmlns:r="http://schemas.openxmlformats.org/officeDocument/2006/relationships">
-  <c:chart>
-    <c:plotArea>
-      <c:pieChart>
-        <c:varyColors val="true"/>
-        <c:ser>
-          <c:idx val="0"/>
-          <c:order val="0"/>
-          <c:cat>
-            <c:strRef>
-              <c:f>Sheet0!$A$2:$A$4</c:f>
-              <c:strCache>
-                <c:ptCount val="3"/>
-                <c:pt idx="0">
-                  <c:v>Отлично</c:v>
-                </c:pt>
-                <c:pt idx="1">
-                  <c:v>Хорошо</c:v>
-                </c:pt>
-                <c:pt idx="2">
-                  <c:v>Нормально</c:v>
-                </c:pt>
-              </c:strCache>
-            </c:strRef>
-          </c:cat>
-          <c:val>
-            <c:numRef>
-              <c:f>Sheet0!$B$2:$B$4</c:f>
-              <c:numCache>
-                <c:formatCode>General</c:formatCode>
-                <c:ptCount val="3"/>
-                <c:pt idx="0">
-                  <c:v>120</c:v>
-                </c:pt>
-                <c:pt idx="1">
-                  <c:v>42</c:v>
-                </c:pt>
-                <c:pt idx="2">
-                  <c:v>44</c:v>
-                </c:pt>
-              </c:numCache>
-            </c:numRef>
-          </c:val>
-        </c:ser>
-        <c:dLbls>
-          <c:showVal/>
-          <c:showCatName/>
-          <c:showSerName val="false"/>
-          <c:showPercent/>
-        </c:dLbls>
-      </c:pieChart>
-    </c:plotArea>
-    <c:legend>
-      <c:legendPos val="l"/>
-      <c:overlay val="false"/>
-    </c:legend>
-  </c:chart>
-  <c:externalData r:id="rId1"/>
-</c:chartSpace>
 </file>
</xml_diff>

<commit_message>
Add integration test architecture
</commit_message>
<xml_diff>
--- a/backend/Sample.docx
+++ b/backend/Sample.docx
@@ -27,7 +27,7 @@
     </w:p>
     <w:p>
       <w:r>
-        <w:t>Хорошо = 6, Не очень = 4, sum = 10</w:t>
+        <w:t>$t1 = $c1, $t2 = $c2, sum = 10</w:t>
       </w:r>
     </w:p>
     <w:p>
@@ -55,7 +55,7 @@
     </w:p>
     <w:p>
       <w:r>
-        <w:t>Хорошо = 9, Не очень = 6, sum = 15</w:t>
+        <w:t>$t1 = $c1, $t2 = $c2, sum = 15</w:t>
       </w:r>
     </w:p>
   </w:body>

</xml_diff>